<commit_message>
start working on unit 5 zodiac
</commit_message>
<xml_diff>
--- a/Assignment/Unit5_zodiac/Unit5_zodiac.docx
+++ b/Assignment/Unit5_zodiac/Unit5_zodiac.docx
@@ -3,217 +3,70 @@
 <w:document xmlns:wpc="http://schemas.microsoft.com/office/word/2010/wordprocessingCanvas" xmlns:mc="http://schemas.openxmlformats.org/markup-compatibility/2006" xmlns:o="urn:schemas-microsoft-com:office:office" xmlns:r="http://schemas.openxmlformats.org/officeDocument/2006/relationships" xmlns:m="http://schemas.openxmlformats.org/officeDocument/2006/math" xmlns:v="urn:schemas-microsoft-com:vml" xmlns:wp14="http://schemas.microsoft.com/office/word/2010/wordprocessingDrawing" xmlns:wp="http://schemas.openxmlformats.org/drawingml/2006/wordprocessingDrawing" xmlns:w10="urn:schemas-microsoft-com:office:word" xmlns:w="http://schemas.openxmlformats.org/wordprocessingml/2006/main" xmlns:w14="http://schemas.microsoft.com/office/word/2010/wordml" xmlns:wpg="http://schemas.microsoft.com/office/word/2010/wordprocessingGroup" xmlns:wpi="http://schemas.microsoft.com/office/word/2010/wordprocessingInk" xmlns:wne="http://schemas.microsoft.com/office/word/2006/wordml" xmlns:wps="http://schemas.microsoft.com/office/word/2010/wordprocessingShape" mc:Ignorable="w14 wp14">
   <w:body>
     <w:p>
-      <w:pPr>
-        <w:shd w:val="clear" w:color="auto" w:fill="FFFFFF"/>
-        <w:spacing w:before="180" w:after="180" w:line="240" w:lineRule="auto"/>
-        <w:rPr>
-          <w:rFonts w:ascii="Helvetica" w:eastAsia="Times New Roman" w:hAnsi="Helvetica" w:cs="Helvetica"/>
-          <w:color w:val="2D3B45"/>
-          <w:sz w:val="24"/>
-          <w:szCs w:val="24"/>
-        </w:rPr>
-      </w:pPr>
-      <w:r>
-        <w:rPr>
-          <w:rFonts w:ascii="Helvetica" w:eastAsia="Times New Roman" w:hAnsi="Helvetica" w:cs="Helvetica"/>
-          <w:color w:val="2D3B45"/>
-          <w:sz w:val="24"/>
-          <w:szCs w:val="24"/>
-        </w:rPr>
+      <w:r>
         <w:t xml:space="preserve">Two SQL files have been included in the </w:t>
       </w:r>
       <w:proofErr w:type="spellStart"/>
       <w:r>
-        <w:rPr>
-          <w:rFonts w:ascii="Helvetica" w:eastAsia="Times New Roman" w:hAnsi="Helvetica" w:cs="Helvetica"/>
-          <w:color w:val="2D3B45"/>
-          <w:sz w:val="24"/>
-          <w:szCs w:val="24"/>
-        </w:rPr>
         <w:t>src</w:t>
       </w:r>
       <w:proofErr w:type="spellEnd"/>
       <w:r>
-        <w:rPr>
-          <w:rFonts w:ascii="Helvetica" w:eastAsia="Times New Roman" w:hAnsi="Helvetica" w:cs="Helvetica"/>
-          <w:color w:val="2D3B45"/>
-          <w:sz w:val="24"/>
-          <w:szCs w:val="24"/>
-        </w:rPr>
         <w:t>/main/resources folder. Using the schema provided, modify the application so that it reads Fortunes and Months from the database instead of from JSON files.</w:t>
       </w:r>
     </w:p>
     <w:p>
-      <w:pPr>
-        <w:shd w:val="clear" w:color="auto" w:fill="FFFFFF"/>
-        <w:spacing w:before="180" w:after="180" w:line="240" w:lineRule="auto"/>
-        <w:rPr>
-          <w:rFonts w:ascii="Helvetica" w:eastAsia="Times New Roman" w:hAnsi="Helvetica" w:cs="Helvetica"/>
-          <w:color w:val="2D3B45"/>
-          <w:sz w:val="24"/>
-          <w:szCs w:val="24"/>
-        </w:rPr>
-      </w:pPr>
-      <w:r>
-        <w:rPr>
-          <w:rFonts w:ascii="Helvetica" w:eastAsia="Times New Roman" w:hAnsi="Helvetica" w:cs="Helvetica"/>
-          <w:color w:val="2D3B45"/>
-          <w:sz w:val="24"/>
-          <w:szCs w:val="24"/>
-        </w:rPr>
+      <w:r>
         <w:t xml:space="preserve">Modify the entity classes to include persistence annotations. Create </w:t>
       </w:r>
       <w:proofErr w:type="spellStart"/>
       <w:r>
-        <w:rPr>
-          <w:rFonts w:ascii="Helvetica" w:eastAsia="Times New Roman" w:hAnsi="Helvetica" w:cs="Helvetica"/>
-          <w:color w:val="2D3B45"/>
-          <w:sz w:val="24"/>
-          <w:szCs w:val="24"/>
-        </w:rPr>
         <w:t>CrudRepository</w:t>
       </w:r>
       <w:proofErr w:type="spellEnd"/>
       <w:r>
-        <w:rPr>
-          <w:rFonts w:ascii="Helvetica" w:eastAsia="Times New Roman" w:hAnsi="Helvetica" w:cs="Helvetica"/>
-          <w:color w:val="2D3B45"/>
-          <w:sz w:val="24"/>
-          <w:szCs w:val="24"/>
-        </w:rPr>
-        <w:t xml:space="preserve"> classes that the Service classes will use for database operations.</w:t>
+        <w:t xml:space="preserve"> classes that the Service classes will use for database operatio</w:t>
+      </w:r>
+      <w:bookmarkStart w:id="0" w:name="_GoBack"/>
+      <w:bookmarkEnd w:id="0"/>
+      <w:r>
+        <w:t>ns.</w:t>
       </w:r>
     </w:p>
     <w:p>
-      <w:pPr>
-        <w:shd w:val="clear" w:color="auto" w:fill="FFFFFF"/>
-        <w:spacing w:before="180" w:after="180" w:line="240" w:lineRule="auto"/>
-        <w:rPr>
-          <w:rFonts w:ascii="Helvetica" w:eastAsia="Times New Roman" w:hAnsi="Helvetica" w:cs="Helvetica"/>
-          <w:color w:val="2D3B45"/>
-          <w:sz w:val="24"/>
-          <w:szCs w:val="24"/>
-        </w:rPr>
-      </w:pPr>
-      <w:r>
-        <w:rPr>
-          <w:rFonts w:ascii="Helvetica" w:eastAsia="Times New Roman" w:hAnsi="Helvetica" w:cs="Helvetica"/>
-          <w:color w:val="2D3B45"/>
-          <w:sz w:val="24"/>
-          <w:szCs w:val="24"/>
-        </w:rPr>
+      <w:r>
         <w:t>Submit the URL of your GitHub repository.</w:t>
       </w:r>
     </w:p>
     <w:p>
-      <w:pPr>
-        <w:shd w:val="clear" w:color="auto" w:fill="FFFFFF"/>
-        <w:spacing w:before="180" w:after="180" w:line="240" w:lineRule="auto"/>
-        <w:rPr>
-          <w:rFonts w:ascii="Helvetica" w:eastAsia="Times New Roman" w:hAnsi="Helvetica" w:cs="Helvetica"/>
-          <w:color w:val="2D3B45"/>
-          <w:sz w:val="24"/>
-          <w:szCs w:val="24"/>
-        </w:rPr>
-      </w:pPr>
-      <w:r>
-        <w:rPr>
-          <w:rFonts w:ascii="Helvetica" w:eastAsia="Times New Roman" w:hAnsi="Helvetica" w:cs="Helvetica"/>
-          <w:color w:val="2D3B45"/>
-          <w:sz w:val="24"/>
-          <w:szCs w:val="24"/>
-        </w:rPr>
+      <w:r>
         <w:t> </w:t>
       </w:r>
     </w:p>
     <w:p>
-      <w:pPr>
-        <w:shd w:val="clear" w:color="auto" w:fill="FFFFFF"/>
-        <w:spacing w:before="90" w:after="90" w:line="240" w:lineRule="auto"/>
-        <w:outlineLvl w:val="2"/>
-        <w:rPr>
-          <w:rFonts w:ascii="Helvetica" w:eastAsia="Times New Roman" w:hAnsi="Helvetica" w:cs="Helvetica"/>
-          <w:color w:val="2D3B45"/>
-          <w:sz w:val="36"/>
-          <w:szCs w:val="36"/>
-        </w:rPr>
-      </w:pPr>
-      <w:r>
-        <w:rPr>
-          <w:rFonts w:ascii="Helvetica" w:eastAsia="Times New Roman" w:hAnsi="Helvetica" w:cs="Helvetica"/>
-          <w:color w:val="2D3B45"/>
-          <w:sz w:val="36"/>
-          <w:szCs w:val="36"/>
-        </w:rPr>
+      <w:r>
         <w:t>Notes</w:t>
       </w:r>
     </w:p>
     <w:p>
-      <w:pPr>
-        <w:shd w:val="clear" w:color="auto" w:fill="FFFFFF"/>
-        <w:spacing w:before="180" w:after="180" w:line="240" w:lineRule="auto"/>
-        <w:rPr>
-          <w:rFonts w:ascii="Helvetica" w:eastAsia="Times New Roman" w:hAnsi="Helvetica" w:cs="Helvetica"/>
-          <w:color w:val="2D3B45"/>
-          <w:sz w:val="24"/>
-          <w:szCs w:val="24"/>
-        </w:rPr>
-      </w:pPr>
-      <w:r>
-        <w:rPr>
-          <w:rFonts w:ascii="Helvetica" w:eastAsia="Times New Roman" w:hAnsi="Helvetica" w:cs="Helvetica"/>
-          <w:color w:val="2D3B45"/>
-          <w:sz w:val="24"/>
-          <w:szCs w:val="24"/>
-        </w:rPr>
+      <w:r>
         <w:t xml:space="preserve">The project has already been configured for you (Maven dependencies and </w:t>
       </w:r>
       <w:proofErr w:type="spellStart"/>
       <w:r>
-        <w:rPr>
-          <w:rFonts w:ascii="Helvetica" w:eastAsia="Times New Roman" w:hAnsi="Helvetica" w:cs="Helvetica"/>
-          <w:color w:val="2D3B45"/>
-          <w:sz w:val="24"/>
-          <w:szCs w:val="24"/>
-        </w:rPr>
         <w:t>application.properties</w:t>
       </w:r>
       <w:proofErr w:type="spellEnd"/>
       <w:r>
-        <w:rPr>
-          <w:rFonts w:ascii="Helvetica" w:eastAsia="Times New Roman" w:hAnsi="Helvetica" w:cs="Helvetica"/>
-          <w:color w:val="2D3B45"/>
-          <w:sz w:val="24"/>
-          <w:szCs w:val="24"/>
-        </w:rPr>
         <w:t>)</w:t>
       </w:r>
     </w:p>
     <w:p>
-      <w:pPr>
-        <w:shd w:val="clear" w:color="auto" w:fill="FFFFFF"/>
-        <w:spacing w:before="180" w:after="180" w:line="240" w:lineRule="auto"/>
-        <w:rPr>
-          <w:rFonts w:ascii="Helvetica" w:eastAsia="Times New Roman" w:hAnsi="Helvetica" w:cs="Helvetica"/>
-          <w:color w:val="2D3B45"/>
-          <w:sz w:val="24"/>
-          <w:szCs w:val="24"/>
-        </w:rPr>
-      </w:pPr>
-      <w:r>
-        <w:rPr>
-          <w:rFonts w:ascii="Helvetica" w:eastAsia="Times New Roman" w:hAnsi="Helvetica" w:cs="Helvetica"/>
-          <w:color w:val="2D3B45"/>
-          <w:sz w:val="24"/>
-          <w:szCs w:val="24"/>
-        </w:rPr>
+      <w:r>
         <w:t>You do not have to perform validation.</w:t>
       </w:r>
     </w:p>
-    <w:p>
-      <w:bookmarkStart w:id="0" w:name="_GoBack"/>
-      <w:bookmarkEnd w:id="0"/>
-    </w:p>
+    <w:p/>
     <w:sectPr>
       <w:pgSz w:w="12240" w:h="15840"/>
       <w:pgMar w:top="1440" w:right="1440" w:bottom="1440" w:left="1440" w:header="720" w:footer="720" w:gutter="0"/>

</xml_diff>